<commit_message>
Finalizado manual de menu principal Se subio parte del manual de series
</commit_message>
<xml_diff>
--- a/ManualUsuario/DATTEX PLUS.docx
+++ b/ManualUsuario/DATTEX PLUS.docx
@@ -529,16 +529,16 @@
         <mc:AlternateContent>
           <mc:Choice Requires="wpg">
             <w:drawing>
-              <wp:anchor distT="0" distB="0" distL="114300" distR="114300" simplePos="0" relativeHeight="251674624" behindDoc="0" locked="0" layoutInCell="1" allowOverlap="1" wp14:anchorId="58D89F75" wp14:editId="096A2C8A">
+              <wp:anchor distT="0" distB="0" distL="114300" distR="114300" simplePos="0" relativeHeight="251674624" behindDoc="0" locked="0" layoutInCell="1" allowOverlap="1" wp14:anchorId="7BFF5AC6" wp14:editId="0E4A4795">
                 <wp:simplePos x="0" y="0"/>
                 <wp:positionH relativeFrom="column">
-                  <wp:posOffset>2758440</wp:posOffset>
+                  <wp:posOffset>3187065</wp:posOffset>
                 </wp:positionH>
                 <wp:positionV relativeFrom="paragraph">
-                  <wp:posOffset>461645</wp:posOffset>
+                  <wp:posOffset>471170</wp:posOffset>
                 </wp:positionV>
-                <wp:extent cx="1428750" cy="495300"/>
-                <wp:effectExtent l="0" t="38100" r="19050" b="19050"/>
+                <wp:extent cx="1514475" cy="457200"/>
+                <wp:effectExtent l="19050" t="38100" r="28575" b="19050"/>
                 <wp:wrapNone/>
                 <wp:docPr id="18" name="18 Grupo"/>
                 <wp:cNvGraphicFramePr/>
@@ -549,9 +549,9 @@
                       <wpg:grpSpPr>
                         <a:xfrm>
                           <a:off x="0" y="0"/>
-                          <a:ext cx="1428750" cy="495300"/>
-                          <a:chOff x="0" y="0"/>
-                          <a:chExt cx="1428750" cy="495300"/>
+                          <a:ext cx="1514475" cy="457200"/>
+                          <a:chOff x="390525" y="0"/>
+                          <a:chExt cx="1514475" cy="457200"/>
                         </a:xfrm>
                       </wpg:grpSpPr>
                       <wps:wsp>
@@ -561,7 +561,7 @@
                         </wps:cNvSpPr>
                         <wps:spPr bwMode="auto">
                           <a:xfrm>
-                            <a:off x="0" y="209550"/>
+                            <a:off x="476250" y="171450"/>
                             <a:ext cx="1428750" cy="285750"/>
                           </a:xfrm>
                           <a:prstGeom prst="rect">
@@ -599,7 +599,13 @@
                                 <w:rPr>
                                   <w:color w:val="0F243E" w:themeColor="text2" w:themeShade="80"/>
                                 </w:rPr>
-                                <w:t>Título Formulario</w:t>
+                                <w:t xml:space="preserve">Título </w:t>
+                              </w:r>
+                              <w:r>
+                                <w:rPr>
+                                  <w:color w:val="0F243E" w:themeColor="text2" w:themeShade="80"/>
+                                </w:rPr>
+                                <w:t>Ventana</w:t>
                               </w:r>
                             </w:p>
                           </w:txbxContent>
@@ -653,12 +659,12 @@
           </mc:Choice>
           <mc:Fallback>
             <w:pict>
-              <v:group id="18 Grupo" o:spid="_x0000_s1026" style="position:absolute;left:0;text-align:left;margin-left:217.2pt;margin-top:36.35pt;width:112.5pt;height:39pt;z-index:251674624;mso-width-relative:margin;mso-height-relative:margin" coordsize="14287,4953" o:gfxdata="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">
+              <v:group id="18 Grupo" o:spid="_x0000_s1026" style="position:absolute;left:0;text-align:left;margin-left:250.95pt;margin-top:37.1pt;width:119.25pt;height:36pt;z-index:251674624;mso-width-relative:margin;mso-height-relative:margin" coordorigin="3905" coordsize="15144,4572" o:gfxdata="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">
                 <v:shapetype id="_x0000_t202" coordsize="21600,21600" o:spt="202" path="m,l,21600r21600,l21600,xe">
                   <v:stroke joinstyle="miter"/>
                   <v:path gradientshapeok="t" o:connecttype="rect"/>
                 </v:shapetype>
-                <v:shape id="Cuadro de texto 2" o:spid="_x0000_s1027" type="#_x0000_t202" style="position:absolute;top:2095;width:14287;height:2858;visibility:visible;mso-wrap-style:square;v-text-anchor:top" o:gfxdata="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" fillcolor="white [3201]" strokecolor="#4f81bd [3204]" strokeweight="2pt">
+                <v:shape id="Cuadro de texto 2" o:spid="_x0000_s1027" type="#_x0000_t202" style="position:absolute;left:4762;top:1714;width:14288;height:2858;visibility:visible;mso-wrap-style:square;v-text-anchor:top" o:gfxdata="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" fillcolor="white [3201]" strokecolor="#4f81bd [3204]" strokeweight="2pt">
                   <v:textbox>
                     <w:txbxContent>
                       <w:p>
@@ -672,7 +678,13 @@
                           <w:rPr>
                             <w:color w:val="0F243E" w:themeColor="text2" w:themeShade="80"/>
                           </w:rPr>
-                          <w:t>Título Formulario</w:t>
+                          <w:t xml:space="preserve">Título </w:t>
+                        </w:r>
+                        <w:r>
+                          <w:rPr>
+                            <w:color w:val="0F243E" w:themeColor="text2" w:themeShade="80"/>
+                          </w:rPr>
+                          <w:t>Ventana</w:t>
                         </w:r>
                       </w:p>
                     </w:txbxContent>
@@ -698,15 +710,15 @@
         <mc:AlternateContent>
           <mc:Choice Requires="wpg">
             <w:drawing>
-              <wp:anchor distT="0" distB="0" distL="114300" distR="114300" simplePos="0" relativeHeight="251672576" behindDoc="0" locked="0" layoutInCell="1" allowOverlap="1" wp14:anchorId="787BF74F" wp14:editId="46CB980C">
+              <wp:anchor distT="0" distB="0" distL="114300" distR="114300" simplePos="0" relativeHeight="251672576" behindDoc="0" locked="0" layoutInCell="1" allowOverlap="1" wp14:anchorId="6E91A7D1" wp14:editId="64DFE274">
                 <wp:simplePos x="0" y="0"/>
                 <wp:positionH relativeFrom="column">
-                  <wp:posOffset>-80010</wp:posOffset>
+                  <wp:posOffset>-737235</wp:posOffset>
                 </wp:positionH>
                 <wp:positionV relativeFrom="paragraph">
                   <wp:posOffset>737870</wp:posOffset>
                 </wp:positionV>
-                <wp:extent cx="1428750" cy="495300"/>
+                <wp:extent cx="1428750" cy="476250"/>
                 <wp:effectExtent l="0" t="38100" r="19050" b="19050"/>
                 <wp:wrapNone/>
                 <wp:docPr id="11" name="11 Grupo"/>
@@ -718,9 +730,9 @@
                       <wpg:grpSpPr>
                         <a:xfrm>
                           <a:off x="0" y="0"/>
-                          <a:ext cx="1428750" cy="495300"/>
-                          <a:chOff x="0" y="0"/>
-                          <a:chExt cx="1428750" cy="495300"/>
+                          <a:ext cx="1428750" cy="476250"/>
+                          <a:chOff x="-657225" y="0"/>
+                          <a:chExt cx="1428750" cy="476250"/>
                         </a:xfrm>
                       </wpg:grpSpPr>
                       <wps:wsp>
@@ -730,7 +742,7 @@
                         </wps:cNvSpPr>
                         <wps:spPr bwMode="auto">
                           <a:xfrm>
-                            <a:off x="0" y="209550"/>
+                            <a:off x="-657225" y="190500"/>
                             <a:ext cx="1428750" cy="285750"/>
                           </a:xfrm>
                           <a:prstGeom prst="rect">
@@ -822,8 +834,8 @@
           </mc:Choice>
           <mc:Fallback>
             <w:pict>
-              <v:group id="11 Grupo" o:spid="_x0000_s1029" style="position:absolute;left:0;text-align:left;margin-left:-6.3pt;margin-top:58.1pt;width:112.5pt;height:39pt;z-index:251672576;mso-width-relative:margin;mso-height-relative:margin" coordsize="14287,4953" o:gfxdata="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">
-                <v:shape id="Cuadro de texto 2" o:spid="_x0000_s1030" type="#_x0000_t202" style="position:absolute;top:2095;width:14287;height:2858;visibility:visible;mso-wrap-style:square;v-text-anchor:top" o:gfxdata="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" fillcolor="white [3201]" strokecolor="#4f81bd [3204]" strokeweight="2pt">
+              <v:group id="11 Grupo" o:spid="_x0000_s1029" style="position:absolute;left:0;text-align:left;margin-left:-58.05pt;margin-top:58.1pt;width:112.5pt;height:37.5pt;z-index:251672576;mso-width-relative:margin;mso-height-relative:margin" coordorigin="-6572" coordsize="14287,4762" o:gfxdata="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">
+                <v:shape id="Cuadro de texto 2" o:spid="_x0000_s1030" type="#_x0000_t202" style="position:absolute;left:-6572;top:1905;width:14287;height:2857;visibility:visible;mso-wrap-style:square;v-text-anchor:top" o:gfxdata="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" fillcolor="white [3201]" strokecolor="#4f81bd [3204]" strokeweight="2pt">
                   <v:textbox>
                     <w:txbxContent>
                       <w:p>
@@ -859,7 +871,7 @@
         <mc:AlternateContent>
           <mc:Choice Requires="wpg">
             <w:drawing>
-              <wp:anchor distT="0" distB="0" distL="114300" distR="114300" simplePos="0" relativeHeight="251670528" behindDoc="0" locked="0" layoutInCell="1" allowOverlap="1" wp14:anchorId="77325256" wp14:editId="608DB3F6">
+              <wp:anchor distT="0" distB="0" distL="114300" distR="114300" simplePos="0" relativeHeight="251670528" behindDoc="0" locked="0" layoutInCell="1" allowOverlap="1" wp14:anchorId="1D6DC920" wp14:editId="17C98FCB">
                 <wp:simplePos x="0" y="0"/>
                 <wp:positionH relativeFrom="column">
                   <wp:posOffset>-394335</wp:posOffset>
@@ -1024,7 +1036,7 @@
         <mc:AlternateContent>
           <mc:Choice Requires="wpg">
             <w:drawing>
-              <wp:anchor distT="0" distB="0" distL="114300" distR="114300" simplePos="0" relativeHeight="251668480" behindDoc="0" locked="0" layoutInCell="1" allowOverlap="1">
+              <wp:anchor distT="0" distB="0" distL="114300" distR="114300" simplePos="0" relativeHeight="251668480" behindDoc="0" locked="0" layoutInCell="1" allowOverlap="1" wp14:anchorId="2A9E2DF2" wp14:editId="11557688">
                 <wp:simplePos x="0" y="0"/>
                 <wp:positionH relativeFrom="column">
                   <wp:posOffset>-232410</wp:posOffset>
@@ -1179,7 +1191,7 @@
         <mc:AlternateContent>
           <mc:Choice Requires="wps">
             <w:drawing>
-              <wp:anchor distT="0" distB="0" distL="114300" distR="114300" simplePos="0" relativeHeight="251661312" behindDoc="0" locked="0" layoutInCell="1" allowOverlap="1" wp14:anchorId="5006E085" wp14:editId="32E024C9">
+              <wp:anchor distT="0" distB="0" distL="114300" distR="114300" simplePos="0" relativeHeight="251661312" behindDoc="0" locked="0" layoutInCell="1" allowOverlap="1" wp14:anchorId="16B0FC2D" wp14:editId="1EC709BD">
                 <wp:simplePos x="0" y="0"/>
                 <wp:positionH relativeFrom="column">
                   <wp:posOffset>-3810</wp:posOffset>
@@ -1259,7 +1271,7 @@
         <mc:AlternateContent>
           <mc:Choice Requires="wps">
             <w:drawing>
-              <wp:anchor distT="0" distB="0" distL="114300" distR="114300" simplePos="0" relativeHeight="251665408" behindDoc="0" locked="0" layoutInCell="1" allowOverlap="1" wp14:anchorId="636E6DCA" wp14:editId="1E76D645">
+              <wp:anchor distT="0" distB="0" distL="114300" distR="114300" simplePos="0" relativeHeight="251665408" behindDoc="0" locked="0" layoutInCell="1" allowOverlap="1" wp14:anchorId="54CD64C3" wp14:editId="669F6328">
                 <wp:simplePos x="0" y="0"/>
                 <wp:positionH relativeFrom="column">
                   <wp:posOffset>300990</wp:posOffset>
@@ -1342,7 +1354,7 @@
         <mc:AlternateContent>
           <mc:Choice Requires="wps">
             <w:drawing>
-              <wp:anchor distT="0" distB="0" distL="114300" distR="114300" simplePos="0" relativeHeight="251659264" behindDoc="0" locked="0" layoutInCell="1" allowOverlap="1">
+              <wp:anchor distT="0" distB="0" distL="114300" distR="114300" simplePos="0" relativeHeight="251659264" behindDoc="0" locked="0" layoutInCell="1" allowOverlap="1" wp14:anchorId="0BABD8F7" wp14:editId="5AAF30A1">
                 <wp:simplePos x="0" y="0"/>
                 <wp:positionH relativeFrom="column">
                   <wp:posOffset>-318135</wp:posOffset>
@@ -1420,7 +1432,7 @@
           <w:lang w:eastAsia="es-GT"/>
         </w:rPr>
         <w:drawing>
-          <wp:inline distT="0" distB="0" distL="0" distR="0" wp14:anchorId="067D9201" wp14:editId="6653BE47">
+          <wp:inline distT="0" distB="0" distL="0" distR="0" wp14:anchorId="203FF9C3" wp14:editId="0C372C50">
             <wp:extent cx="5924481" cy="3812234"/>
             <wp:effectExtent l="0" t="0" r="635" b="0"/>
             <wp:docPr id="1" name="Imagen 1"/>
@@ -1435,7 +1447,7 @@
                     <pic:cNvPicPr/>
                   </pic:nvPicPr>
                   <pic:blipFill>
-                    <a:blip r:embed="rId5"/>
+                    <a:blip r:embed="rId6"/>
                     <a:stretch>
                       <a:fillRect/>
                     </a:stretch>
@@ -1455,8 +1467,452 @@
           </wp:inline>
         </w:drawing>
       </w:r>
+    </w:p>
+    <w:p>
+      <w:pPr>
+        <w:jc w:val="center"/>
+        <w:rPr>
+          <w:rFonts w:ascii="Bodoni MT Black" w:hAnsi="Bodoni MT Black"/>
+          <w:lang w:val="en-US"/>
+        </w:rPr>
+      </w:pPr>
+    </w:p>
+    <w:p>
+      <w:pPr>
+        <w:jc w:val="center"/>
+        <w:rPr>
+          <w:rFonts w:ascii="Bodoni MT Black" w:hAnsi="Bodoni MT Black"/>
+          <w:lang w:val="en-US"/>
+        </w:rPr>
+      </w:pPr>
+    </w:p>
+    <w:p>
+      <w:pPr>
+        <w:jc w:val="both"/>
+        <w:rPr>
+          <w:rFonts w:ascii="Bodoni MT" w:hAnsi="Bodoni MT"/>
+        </w:rPr>
+      </w:pPr>
+      <w:r>
+        <w:rPr>
+          <w:rFonts w:ascii="Bodoni MT" w:hAnsi="Bodoni MT"/>
+          <w:b/>
+        </w:rPr>
+        <w:t>Título:</w:t>
+      </w:r>
+      <w:r>
+        <w:rPr>
+          <w:rFonts w:ascii="Bodoni MT" w:hAnsi="Bodoni MT"/>
+        </w:rPr>
+        <w:t xml:space="preserve"> Describe brevemente la finalidad de la ventana</w:t>
+      </w:r>
+    </w:p>
+    <w:p>
+      <w:pPr>
+        <w:jc w:val="both"/>
+        <w:rPr>
+          <w:rFonts w:ascii="Bodoni MT" w:hAnsi="Bodoni MT"/>
+        </w:rPr>
+      </w:pPr>
+      <w:r>
+        <w:rPr>
+          <w:rFonts w:ascii="Bodoni MT" w:hAnsi="Bodoni MT"/>
+          <w:b/>
+        </w:rPr>
+        <w:t>Usuario Registrado</w:t>
+      </w:r>
+      <w:r>
+        <w:rPr>
+          <w:rFonts w:ascii="Bodoni MT" w:hAnsi="Bodoni MT"/>
+          <w:b/>
+        </w:rPr>
+        <w:t>:</w:t>
+      </w:r>
+      <w:r>
+        <w:rPr>
+          <w:rFonts w:ascii="Bodoni MT" w:hAnsi="Bodoni MT"/>
+        </w:rPr>
+        <w:t xml:space="preserve"> Es el nombre del empleado que ha iniciado sesión en el sistema, seguidamente se muestra el nivel de acceso.</w:t>
+      </w:r>
+      <w:r>
+        <w:rPr>
+          <w:rFonts w:ascii="Bodoni MT" w:hAnsi="Bodoni MT"/>
+        </w:rPr>
+        <w:t xml:space="preserve"> Cada opción en los distintos menús de cada módulo se </w:t>
+      </w:r>
+      <w:r>
+        <w:rPr>
+          <w:rFonts w:ascii="Bodoni MT" w:hAnsi="Bodoni MT"/>
+        </w:rPr>
+        <w:t>habilitara</w:t>
+      </w:r>
+      <w:r>
+        <w:rPr>
+          <w:rFonts w:ascii="Bodoni MT" w:hAnsi="Bodoni MT"/>
+        </w:rPr>
+        <w:t xml:space="preserve"> dependiendo de los permisos que tenga el usuario.</w:t>
+      </w:r>
+    </w:p>
+    <w:p>
+      <w:pPr>
+        <w:jc w:val="both"/>
+        <w:rPr>
+          <w:rFonts w:ascii="Bodoni MT" w:hAnsi="Bodoni MT"/>
+        </w:rPr>
+      </w:pPr>
+      <w:r>
+        <w:rPr>
+          <w:rFonts w:ascii="Bodoni MT" w:hAnsi="Bodoni MT"/>
+          <w:b/>
+        </w:rPr>
+        <w:t>Módulos:</w:t>
+      </w:r>
+      <w:r>
+        <w:rPr>
+          <w:rFonts w:ascii="Bodoni MT" w:hAnsi="Bodoni MT"/>
+        </w:rPr>
+        <w:t xml:space="preserve"> Son accesos al menú de cada módulo.</w:t>
+      </w:r>
+    </w:p>
+    <w:p>
+      <w:pPr>
+        <w:pStyle w:val="Prrafodelista"/>
+        <w:numPr>
+          <w:ilvl w:val="0"/>
+          <w:numId w:val="1"/>
+        </w:numPr>
+        <w:jc w:val="both"/>
+        <w:rPr>
+          <w:rFonts w:ascii="Bodoni MT" w:hAnsi="Bodoni MT"/>
+        </w:rPr>
+      </w:pPr>
+      <w:r>
+        <w:rPr>
+          <w:rFonts w:ascii="Bodoni MT" w:hAnsi="Bodoni MT"/>
+        </w:rPr>
+        <w:t>Módulo de Ventas: En este módulo tendrá acceso a realizar facturación y anulación de las mismas, controla el stock de inventario.</w:t>
+      </w:r>
+    </w:p>
+    <w:p>
+      <w:pPr>
+        <w:pStyle w:val="Prrafodelista"/>
+        <w:numPr>
+          <w:ilvl w:val="0"/>
+          <w:numId w:val="1"/>
+        </w:numPr>
+        <w:jc w:val="both"/>
+        <w:rPr>
+          <w:rFonts w:ascii="Bodoni MT" w:hAnsi="Bodoni MT"/>
+        </w:rPr>
+      </w:pPr>
+      <w:r>
+        <w:rPr>
+          <w:rFonts w:ascii="Bodoni MT" w:hAnsi="Bodoni MT"/>
+        </w:rPr>
+        <w:t>Módulo Productos: Permite Listar, buscar, agregar o insertar productos.</w:t>
+      </w:r>
+    </w:p>
+    <w:p>
+      <w:pPr>
+        <w:pStyle w:val="Prrafodelista"/>
+        <w:numPr>
+          <w:ilvl w:val="0"/>
+          <w:numId w:val="1"/>
+        </w:numPr>
+        <w:jc w:val="both"/>
+        <w:rPr>
+          <w:rFonts w:ascii="Bodoni MT" w:hAnsi="Bodoni MT"/>
+        </w:rPr>
+      </w:pPr>
+      <w:r>
+        <w:rPr>
+          <w:rFonts w:ascii="Bodoni MT" w:hAnsi="Bodoni MT"/>
+        </w:rPr>
+        <w:t>Módulo de Clientes: Permite gestionar datos de sus clientes.</w:t>
+      </w:r>
+    </w:p>
+    <w:p>
+      <w:pPr>
+        <w:pStyle w:val="Prrafodelista"/>
+        <w:numPr>
+          <w:ilvl w:val="0"/>
+          <w:numId w:val="1"/>
+        </w:numPr>
+        <w:jc w:val="both"/>
+        <w:rPr>
+          <w:rFonts w:ascii="Bodoni MT" w:hAnsi="Bodoni MT"/>
+        </w:rPr>
+      </w:pPr>
+      <w:r>
+        <w:rPr>
+          <w:rFonts w:ascii="Bodoni MT" w:hAnsi="Bodoni MT"/>
+        </w:rPr>
+        <w:t>Módulo de Compras: In</w:t>
+      </w:r>
       <w:bookmarkStart w:id="0" w:name="_GoBack"/>
       <w:bookmarkEnd w:id="0"/>
+      <w:r>
+        <w:rPr>
+          <w:rFonts w:ascii="Bodoni MT" w:hAnsi="Bodoni MT"/>
+        </w:rPr>
+        <w:t>gresos nuevos de producto y devolución de productos son su función principal.</w:t>
+      </w:r>
+    </w:p>
+    <w:p>
+      <w:pPr>
+        <w:pStyle w:val="Prrafodelista"/>
+        <w:numPr>
+          <w:ilvl w:val="0"/>
+          <w:numId w:val="1"/>
+        </w:numPr>
+        <w:jc w:val="both"/>
+        <w:rPr>
+          <w:rFonts w:ascii="Bodoni MT" w:hAnsi="Bodoni MT"/>
+        </w:rPr>
+      </w:pPr>
+      <w:r>
+        <w:rPr>
+          <w:rFonts w:ascii="Bodoni MT" w:hAnsi="Bodoni MT"/>
+        </w:rPr>
+        <w:t>Módulo de Proveedores: Acá tendrá un menú de acceso a gestión de datos de sus proveedores.</w:t>
+      </w:r>
+    </w:p>
+    <w:p>
+      <w:pPr>
+        <w:pStyle w:val="Prrafodelista"/>
+        <w:numPr>
+          <w:ilvl w:val="0"/>
+          <w:numId w:val="1"/>
+        </w:numPr>
+        <w:jc w:val="both"/>
+        <w:rPr>
+          <w:rFonts w:ascii="Bodoni MT" w:hAnsi="Bodoni MT"/>
+        </w:rPr>
+      </w:pPr>
+      <w:r>
+        <w:rPr>
+          <w:rFonts w:ascii="Bodoni MT" w:hAnsi="Bodoni MT"/>
+        </w:rPr>
+        <w:lastRenderedPageBreak/>
+        <w:t>Módulo de Empleados: Gestiona datos de sus empleados, usuarios y asignación de permisos.</w:t>
+      </w:r>
+    </w:p>
+    <w:p>
+      <w:pPr>
+        <w:pStyle w:val="Prrafodelista"/>
+        <w:numPr>
+          <w:ilvl w:val="0"/>
+          <w:numId w:val="1"/>
+        </w:numPr>
+        <w:jc w:val="both"/>
+        <w:rPr>
+          <w:rFonts w:ascii="Bodoni MT" w:hAnsi="Bodoni MT"/>
+        </w:rPr>
+      </w:pPr>
+      <w:r>
+        <w:rPr>
+          <w:rFonts w:ascii="Bodoni MT" w:hAnsi="Bodoni MT"/>
+        </w:rPr>
+        <w:t>Módulo de Roles: Puede listar, agregar, modificar, eliminar y asignar permisos a los usuarios.</w:t>
+      </w:r>
+    </w:p>
+    <w:p>
+      <w:pPr>
+        <w:pStyle w:val="Prrafodelista"/>
+        <w:numPr>
+          <w:ilvl w:val="0"/>
+          <w:numId w:val="1"/>
+        </w:numPr>
+        <w:jc w:val="both"/>
+        <w:rPr>
+          <w:rFonts w:ascii="Bodoni MT" w:hAnsi="Bodoni MT"/>
+        </w:rPr>
+      </w:pPr>
+      <w:r>
+        <w:rPr>
+          <w:rFonts w:ascii="Bodoni MT" w:hAnsi="Bodoni MT"/>
+        </w:rPr>
+        <w:t>Gestión de Talonario: Podrá gestionar los códigos de serie de las facturas que extiende.</w:t>
+      </w:r>
+    </w:p>
+    <w:p>
+      <w:pPr>
+        <w:pStyle w:val="Prrafodelista"/>
+        <w:numPr>
+          <w:ilvl w:val="0"/>
+          <w:numId w:val="1"/>
+        </w:numPr>
+        <w:jc w:val="both"/>
+        <w:rPr>
+          <w:rFonts w:ascii="Bodoni MT" w:hAnsi="Bodoni MT"/>
+        </w:rPr>
+      </w:pPr>
+      <w:r>
+        <w:rPr>
+          <w:rFonts w:ascii="Bodoni MT" w:hAnsi="Bodoni MT"/>
+        </w:rPr>
+        <w:t>Módulo de Reportes: Un módulo muy completo que le permite generar informes rápidamente, como Cierre de caja por fecha, Historial de compras o de ventas, Devoluciones a proveedores, etc.</w:t>
+      </w:r>
+    </w:p>
+    <w:p>
+      <w:pPr>
+        <w:pStyle w:val="Prrafodelista"/>
+        <w:numPr>
+          <w:ilvl w:val="0"/>
+          <w:numId w:val="1"/>
+        </w:numPr>
+        <w:jc w:val="both"/>
+        <w:rPr>
+          <w:rFonts w:ascii="Bodoni MT" w:hAnsi="Bodoni MT"/>
+        </w:rPr>
+      </w:pPr>
+      <w:r>
+        <w:rPr>
+          <w:rFonts w:ascii="Bodoni MT" w:hAnsi="Bodoni MT"/>
+        </w:rPr>
+        <w:t>Cerrar Sesión: En esta opción le permite realizar un cambio de usuario, o iniciar sesión.</w:t>
+      </w:r>
+    </w:p>
+    <w:p>
+      <w:pPr>
+        <w:jc w:val="both"/>
+        <w:rPr>
+          <w:rFonts w:ascii="Bodoni MT" w:hAnsi="Bodoni MT"/>
+        </w:rPr>
+      </w:pPr>
+      <w:r>
+        <w:rPr>
+          <w:rFonts w:ascii="Bodoni MT" w:hAnsi="Bodoni MT"/>
+          <w:b/>
+        </w:rPr>
+        <w:t>Barra de estado:</w:t>
+      </w:r>
+      <w:r>
+        <w:rPr>
+          <w:rFonts w:ascii="Bodoni MT" w:hAnsi="Bodoni MT"/>
+        </w:rPr>
+        <w:t xml:space="preserve"> Se encuentra en cada una de las ventanas, nos facilita información, advertencias y descripciones, también la fecha y la hora.</w:t>
+      </w:r>
+    </w:p>
+    <w:p>
+      <w:pPr>
+        <w:jc w:val="both"/>
+        <w:rPr>
+          <w:rFonts w:ascii="Bodoni MT Black" w:hAnsi="Bodoni MT Black"/>
+        </w:rPr>
+      </w:pPr>
+    </w:p>
+    <w:p>
+      <w:pPr>
+        <w:jc w:val="both"/>
+        <w:rPr>
+          <w:rFonts w:ascii="Bodoni MT Black" w:hAnsi="Bodoni MT Black"/>
+        </w:rPr>
+      </w:pPr>
+    </w:p>
+    <w:p>
+      <w:pPr>
+        <w:jc w:val="both"/>
+        <w:rPr>
+          <w:rFonts w:ascii="Bodoni MT Black" w:hAnsi="Bodoni MT Black"/>
+        </w:rPr>
+      </w:pPr>
+    </w:p>
+    <w:p>
+      <w:pPr>
+        <w:jc w:val="both"/>
+        <w:rPr>
+          <w:rFonts w:ascii="Bodoni MT Black" w:hAnsi="Bodoni MT Black"/>
+        </w:rPr>
+      </w:pPr>
+    </w:p>
+    <w:p>
+      <w:pPr>
+        <w:jc w:val="both"/>
+        <w:rPr>
+          <w:rFonts w:ascii="Bodoni MT Black" w:hAnsi="Bodoni MT Black"/>
+        </w:rPr>
+      </w:pPr>
+    </w:p>
+    <w:p>
+      <w:pPr>
+        <w:jc w:val="both"/>
+        <w:rPr>
+          <w:rFonts w:ascii="Bodoni MT Black" w:hAnsi="Bodoni MT Black"/>
+        </w:rPr>
+      </w:pPr>
+    </w:p>
+    <w:p>
+      <w:pPr>
+        <w:jc w:val="both"/>
+        <w:rPr>
+          <w:rFonts w:ascii="Bodoni MT Black" w:hAnsi="Bodoni MT Black"/>
+        </w:rPr>
+      </w:pPr>
+    </w:p>
+    <w:p>
+      <w:pPr>
+        <w:jc w:val="both"/>
+        <w:rPr>
+          <w:rFonts w:ascii="Bodoni MT Black" w:hAnsi="Bodoni MT Black"/>
+        </w:rPr>
+      </w:pPr>
+    </w:p>
+    <w:p>
+      <w:pPr>
+        <w:jc w:val="both"/>
+        <w:rPr>
+          <w:rFonts w:ascii="Bodoni MT Black" w:hAnsi="Bodoni MT Black"/>
+        </w:rPr>
+      </w:pPr>
+    </w:p>
+    <w:p>
+      <w:pPr>
+        <w:jc w:val="both"/>
+        <w:rPr>
+          <w:rFonts w:ascii="Bodoni MT Black" w:hAnsi="Bodoni MT Black"/>
+        </w:rPr>
+      </w:pPr>
+    </w:p>
+    <w:p>
+      <w:pPr>
+        <w:jc w:val="both"/>
+        <w:rPr>
+          <w:rFonts w:ascii="Bodoni MT Black" w:hAnsi="Bodoni MT Black"/>
+        </w:rPr>
+      </w:pPr>
+    </w:p>
+    <w:p>
+      <w:pPr>
+        <w:jc w:val="both"/>
+        <w:rPr>
+          <w:rFonts w:ascii="Bodoni MT Black" w:hAnsi="Bodoni MT Black"/>
+        </w:rPr>
+      </w:pPr>
+    </w:p>
+    <w:p>
+      <w:pPr>
+        <w:jc w:val="both"/>
+        <w:rPr>
+          <w:rFonts w:ascii="Bodoni MT Black" w:hAnsi="Bodoni MT Black"/>
+        </w:rPr>
+      </w:pPr>
+    </w:p>
+    <w:p>
+      <w:pPr>
+        <w:jc w:val="both"/>
+        <w:rPr>
+          <w:rFonts w:ascii="Bodoni MT Black" w:hAnsi="Bodoni MT Black"/>
+        </w:rPr>
+      </w:pPr>
+    </w:p>
+    <w:p>
+      <w:pPr>
+        <w:jc w:val="both"/>
+        <w:rPr>
+          <w:rFonts w:ascii="Bodoni MT Black" w:hAnsi="Bodoni MT Black"/>
+        </w:rPr>
+      </w:pPr>
     </w:p>
     <w:sectPr>
       <w:pgSz w:w="12240" w:h="15840"/>
@@ -1466,6 +1922,127 @@
     </w:sectPr>
   </w:body>
 </w:document>
+</file>
+
+<file path=word/numbering.xml><?xml version="1.0" encoding="utf-8"?>
+<w:numbering xmlns:wpc="http://schemas.microsoft.com/office/word/2010/wordprocessingCanvas" xmlns:mc="http://schemas.openxmlformats.org/markup-compatibility/2006" xmlns:o="urn:schemas-microsoft-com:office:office" xmlns:r="http://schemas.openxmlformats.org/officeDocument/2006/relationships" xmlns:m="http://schemas.openxmlformats.org/officeDocument/2006/math" xmlns:v="urn:schemas-microsoft-com:vml" xmlns:wp14="http://schemas.microsoft.com/office/word/2010/wordprocessingDrawing" xmlns:wp="http://schemas.openxmlformats.org/drawingml/2006/wordprocessingDrawing" xmlns:w10="urn:schemas-microsoft-com:office:word" xmlns:w="http://schemas.openxmlformats.org/wordprocessingml/2006/main" xmlns:w14="http://schemas.microsoft.com/office/word/2010/wordml" xmlns:wpg="http://schemas.microsoft.com/office/word/2010/wordprocessingGroup" xmlns:wpi="http://schemas.microsoft.com/office/word/2010/wordprocessingInk" xmlns:wne="http://schemas.microsoft.com/office/word/2006/wordml" xmlns:wps="http://schemas.microsoft.com/office/word/2010/wordprocessingShape" mc:Ignorable="w14 wp14">
+  <w:abstractNum w:abstractNumId="0">
+    <w:nsid w:val="5D6A69F8"/>
+    <w:multiLevelType w:val="hybridMultilevel"/>
+    <w:tmpl w:val="2E08679E"/>
+    <w:lvl w:ilvl="0" w:tplc="100A0001">
+      <w:start w:val="1"/>
+      <w:numFmt w:val="bullet"/>
+      <w:lvlText w:val=""/>
+      <w:lvlJc w:val="left"/>
+      <w:pPr>
+        <w:ind w:left="720" w:hanging="360"/>
+      </w:pPr>
+      <w:rPr>
+        <w:rFonts w:ascii="Symbol" w:hAnsi="Symbol" w:hint="default"/>
+      </w:rPr>
+    </w:lvl>
+    <w:lvl w:ilvl="1" w:tplc="100A0003" w:tentative="1">
+      <w:start w:val="1"/>
+      <w:numFmt w:val="bullet"/>
+      <w:lvlText w:val="o"/>
+      <w:lvlJc w:val="left"/>
+      <w:pPr>
+        <w:ind w:left="1440" w:hanging="360"/>
+      </w:pPr>
+      <w:rPr>
+        <w:rFonts w:ascii="Courier New" w:hAnsi="Courier New" w:cs="Courier New" w:hint="default"/>
+      </w:rPr>
+    </w:lvl>
+    <w:lvl w:ilvl="2" w:tplc="100A0005" w:tentative="1">
+      <w:start w:val="1"/>
+      <w:numFmt w:val="bullet"/>
+      <w:lvlText w:val=""/>
+      <w:lvlJc w:val="left"/>
+      <w:pPr>
+        <w:ind w:left="2160" w:hanging="360"/>
+      </w:pPr>
+      <w:rPr>
+        <w:rFonts w:ascii="Wingdings" w:hAnsi="Wingdings" w:hint="default"/>
+      </w:rPr>
+    </w:lvl>
+    <w:lvl w:ilvl="3" w:tplc="100A0001" w:tentative="1">
+      <w:start w:val="1"/>
+      <w:numFmt w:val="bullet"/>
+      <w:lvlText w:val=""/>
+      <w:lvlJc w:val="left"/>
+      <w:pPr>
+        <w:ind w:left="2880" w:hanging="360"/>
+      </w:pPr>
+      <w:rPr>
+        <w:rFonts w:ascii="Symbol" w:hAnsi="Symbol" w:hint="default"/>
+      </w:rPr>
+    </w:lvl>
+    <w:lvl w:ilvl="4" w:tplc="100A0003" w:tentative="1">
+      <w:start w:val="1"/>
+      <w:numFmt w:val="bullet"/>
+      <w:lvlText w:val="o"/>
+      <w:lvlJc w:val="left"/>
+      <w:pPr>
+        <w:ind w:left="3600" w:hanging="360"/>
+      </w:pPr>
+      <w:rPr>
+        <w:rFonts w:ascii="Courier New" w:hAnsi="Courier New" w:cs="Courier New" w:hint="default"/>
+      </w:rPr>
+    </w:lvl>
+    <w:lvl w:ilvl="5" w:tplc="100A0005" w:tentative="1">
+      <w:start w:val="1"/>
+      <w:numFmt w:val="bullet"/>
+      <w:lvlText w:val=""/>
+      <w:lvlJc w:val="left"/>
+      <w:pPr>
+        <w:ind w:left="4320" w:hanging="360"/>
+      </w:pPr>
+      <w:rPr>
+        <w:rFonts w:ascii="Wingdings" w:hAnsi="Wingdings" w:hint="default"/>
+      </w:rPr>
+    </w:lvl>
+    <w:lvl w:ilvl="6" w:tplc="100A0001" w:tentative="1">
+      <w:start w:val="1"/>
+      <w:numFmt w:val="bullet"/>
+      <w:lvlText w:val=""/>
+      <w:lvlJc w:val="left"/>
+      <w:pPr>
+        <w:ind w:left="5040" w:hanging="360"/>
+      </w:pPr>
+      <w:rPr>
+        <w:rFonts w:ascii="Symbol" w:hAnsi="Symbol" w:hint="default"/>
+      </w:rPr>
+    </w:lvl>
+    <w:lvl w:ilvl="7" w:tplc="100A0003" w:tentative="1">
+      <w:start w:val="1"/>
+      <w:numFmt w:val="bullet"/>
+      <w:lvlText w:val="o"/>
+      <w:lvlJc w:val="left"/>
+      <w:pPr>
+        <w:ind w:left="5760" w:hanging="360"/>
+      </w:pPr>
+      <w:rPr>
+        <w:rFonts w:ascii="Courier New" w:hAnsi="Courier New" w:cs="Courier New" w:hint="default"/>
+      </w:rPr>
+    </w:lvl>
+    <w:lvl w:ilvl="8" w:tplc="100A0005" w:tentative="1">
+      <w:start w:val="1"/>
+      <w:numFmt w:val="bullet"/>
+      <w:lvlText w:val=""/>
+      <w:lvlJc w:val="left"/>
+      <w:pPr>
+        <w:ind w:left="6480" w:hanging="360"/>
+      </w:pPr>
+      <w:rPr>
+        <w:rFonts w:ascii="Wingdings" w:hAnsi="Wingdings" w:hint="default"/>
+      </w:rPr>
+    </w:lvl>
+  </w:abstractNum>
+  <w:num w:numId="1">
+    <w:abstractNumId w:val="0"/>
+  </w:num>
+</w:numbering>
 </file>
 
 <file path=word/styles.xml><?xml version="1.0" encoding="utf-8"?>
@@ -1685,6 +2262,17 @@
       <w:szCs w:val="16"/>
     </w:rPr>
   </w:style>
+  <w:style w:type="paragraph" w:styleId="Prrafodelista">
+    <w:name w:val="List Paragraph"/>
+    <w:basedOn w:val="Normal"/>
+    <w:uiPriority w:val="34"/>
+    <w:qFormat/>
+    <w:rsid w:val="009A531F"/>
+    <w:pPr>
+      <w:ind w:left="720"/>
+      <w:contextualSpacing/>
+    </w:pPr>
+  </w:style>
 </w:styles>
 </file>
 
@@ -1904,6 +2492,17 @@
       <w:sz w:val="16"/>
       <w:szCs w:val="16"/>
     </w:rPr>
+  </w:style>
+  <w:style w:type="paragraph" w:styleId="Prrafodelista">
+    <w:name w:val="List Paragraph"/>
+    <w:basedOn w:val="Normal"/>
+    <w:uiPriority w:val="34"/>
+    <w:qFormat/>
+    <w:rsid w:val="009A531F"/>
+    <w:pPr>
+      <w:ind w:left="720"/>
+      <w:contextualSpacing/>
+    </w:pPr>
   </w:style>
 </w:styles>
 </file>

</xml_diff>